<commit_message>
Implemented improvements from chaos engineering
</commit_message>
<xml_diff>
--- a/Documentation/Research/Research report.docx
+++ b/Documentation/Research/Research report.docx
@@ -45,8 +45,21 @@
           <w:sz w:val="56"/>
           <w:szCs w:val="56"/>
         </w:rPr>
-        <w:t xml:space="preserve"> – individual project</w:t>
-      </w:r>
+        <w:t xml:space="preserve"> – individual </w:t>
+      </w:r>
+      <w:proofErr w:type="gramStart"/>
+      <w:r>
+        <w:rPr>
+          <w:rFonts w:ascii="Aptos" w:hAnsi="Aptos"/>
+          <w:b/>
+          <w:bCs/>
+          <w:color w:val="123869" w:themeColor="accent1"/>
+          <w:sz w:val="56"/>
+          <w:szCs w:val="56"/>
+        </w:rPr>
+        <w:t>project</w:t>
+      </w:r>
+      <w:proofErr w:type="gramEnd"/>
     </w:p>
     <w:p>
       <w:pPr>
@@ -2294,7 +2307,21 @@
         <w:rPr>
           <w:rFonts w:ascii="Aptos" w:hAnsi="Aptos"/>
         </w:rPr>
-        <w:t>An answer to the main question is going to be derived from answering all of its associated sub-research questions:</w:t>
+        <w:t xml:space="preserve">An answer to the main question is going to be derived from answering </w:t>
+      </w:r>
+      <w:proofErr w:type="gramStart"/>
+      <w:r>
+        <w:rPr>
+          <w:rFonts w:ascii="Aptos" w:hAnsi="Aptos"/>
+        </w:rPr>
+        <w:t>all of</w:t>
+      </w:r>
+      <w:proofErr w:type="gramEnd"/>
+      <w:r>
+        <w:rPr>
+          <w:rFonts w:ascii="Aptos" w:hAnsi="Aptos"/>
+        </w:rPr>
+        <w:t xml:space="preserve"> its associated sub-research questions:</w:t>
       </w:r>
     </w:p>
     <w:p>
@@ -2434,7 +2461,90 @@
         <w:rPr>
           <w:rFonts w:ascii="Aptos" w:hAnsi="Aptos"/>
         </w:rPr>
-        <w:t>Decoupling software architecture is a design approach that aims to enhance flexibility, scalability, and maintainability by reducing dependencies between different modules or services of a software system. It encourages the use of modular design, in which each component is made to work independently and communicate with one another via well specified interfaces.</w:t>
+        <w:t xml:space="preserve">As explained by </w:t>
+      </w:r>
+      <w:r>
+        <w:rPr>
+          <w:rFonts w:ascii="Aptos" w:eastAsia="Times New Roman" w:hAnsi="Aptos" w:cs="Times New Roman"/>
+          <w:lang w:val="bg-BG" w:eastAsia="bg-BG"/>
+        </w:rPr>
+        <w:t xml:space="preserve">Saurabh </w:t>
+      </w:r>
+      <w:proofErr w:type="gramStart"/>
+      <w:r>
+        <w:rPr>
+          <w:rFonts w:ascii="Aptos" w:eastAsia="Times New Roman" w:hAnsi="Aptos" w:cs="Times New Roman"/>
+          <w:lang w:val="bg-BG" w:eastAsia="bg-BG"/>
+        </w:rPr>
+        <w:t>Gupta</w:t>
+      </w:r>
+      <w:r>
+        <w:rPr>
+          <w:rFonts w:ascii="Aptos" w:eastAsia="Times New Roman" w:hAnsi="Aptos" w:cs="Times New Roman"/>
+          <w:lang w:eastAsia="bg-BG"/>
+        </w:rPr>
+        <w:t>[</w:t>
+      </w:r>
+      <w:proofErr w:type="gramEnd"/>
+      <w:r>
+        <w:rPr>
+          <w:rFonts w:ascii="Aptos" w:eastAsia="Times New Roman" w:hAnsi="Aptos" w:cs="Times New Roman"/>
+          <w:lang w:val="bg-BG" w:eastAsia="bg-BG"/>
+        </w:rPr>
+        <w:fldChar w:fldCharType="begin"/>
+      </w:r>
+      <w:r>
+        <w:rPr>
+          <w:rFonts w:ascii="Aptos" w:eastAsia="Times New Roman" w:hAnsi="Aptos" w:cs="Times New Roman"/>
+          <w:lang w:val="bg-BG" w:eastAsia="bg-BG"/>
+        </w:rPr>
+        <w:instrText xml:space="preserve"> REF _Ref167978926 \r \h </w:instrText>
+      </w:r>
+      <w:r>
+        <w:rPr>
+          <w:rFonts w:ascii="Aptos" w:eastAsia="Times New Roman" w:hAnsi="Aptos" w:cs="Times New Roman"/>
+          <w:lang w:val="bg-BG" w:eastAsia="bg-BG"/>
+        </w:rPr>
+      </w:r>
+      <w:r>
+        <w:rPr>
+          <w:rFonts w:ascii="Aptos" w:eastAsia="Times New Roman" w:hAnsi="Aptos" w:cs="Times New Roman"/>
+          <w:lang w:val="bg-BG" w:eastAsia="bg-BG"/>
+        </w:rPr>
+        <w:fldChar w:fldCharType="separate"/>
+      </w:r>
+      <w:r>
+        <w:rPr>
+          <w:rFonts w:ascii="Aptos" w:eastAsia="Times New Roman" w:hAnsi="Aptos" w:cs="Times New Roman"/>
+          <w:lang w:val="bg-BG" w:eastAsia="bg-BG"/>
+        </w:rPr>
+        <w:t>1</w:t>
+      </w:r>
+      <w:r>
+        <w:rPr>
+          <w:rFonts w:ascii="Aptos" w:eastAsia="Times New Roman" w:hAnsi="Aptos" w:cs="Times New Roman"/>
+          <w:lang w:val="bg-BG" w:eastAsia="bg-BG"/>
+        </w:rPr>
+        <w:fldChar w:fldCharType="end"/>
+      </w:r>
+      <w:r>
+        <w:rPr>
+          <w:rFonts w:ascii="Aptos" w:eastAsia="Times New Roman" w:hAnsi="Aptos" w:cs="Times New Roman"/>
+          <w:lang w:eastAsia="bg-BG"/>
+        </w:rPr>
+        <w:t>]</w:t>
+      </w:r>
+      <w:r>
+        <w:rPr>
+          <w:rFonts w:ascii="Aptos" w:hAnsi="Aptos"/>
+        </w:rPr>
+        <w:t>, d</w:t>
+      </w:r>
+      <w:r>
+        <w:rPr>
+          <w:rFonts w:ascii="Aptos" w:hAnsi="Aptos"/>
+        </w:rPr>
+        <w:t>ecoupling software architecture is a design approach that aims to enhance flexibility, scalability, and maintainability by reducing dependencies between different modules or services of a software system. It encourages the use of modular design, in which each component is made to work independently and communicate with one another via well specified interfaces.</w:t>
       </w:r>
     </w:p>
     <w:p>
@@ -2544,27 +2654,49 @@
         <w:rPr>
           <w:rFonts w:ascii="Aptos" w:hAnsi="Aptos"/>
         </w:rPr>
-        <w:t>Sped up development and testing</w:t>
-      </w:r>
-    </w:p>
-    <w:p>
-      <w:pPr>
-        <w:rPr>
-          <w:rFonts w:ascii="Aptos" w:hAnsi="Aptos"/>
-        </w:rPr>
-      </w:pPr>
-    </w:p>
-    <w:p>
-      <w:pPr>
-        <w:rPr>
-          <w:rFonts w:ascii="Aptos" w:hAnsi="Aptos"/>
-        </w:rPr>
-      </w:pPr>
-      <w:r>
-        <w:rPr>
-          <w:rFonts w:ascii="Aptos" w:hAnsi="Aptos"/>
-        </w:rPr>
-        <w:t>There is a common saying that if one person cannot build a stable monolith, they should not even try to approach microservices. This is due to the fact that with a microservice architecture, each component need to have a very clear logical separation so that it can be loosely coupled to other modules. If there is no easy way to separate it, it’s probably not meant to be separated, which proves that one must first be able to build a well-structured monolith, which can then be split up into decoupled modules.</w:t>
+        <w:t xml:space="preserve">Sped up development and </w:t>
+      </w:r>
+      <w:proofErr w:type="gramStart"/>
+      <w:r>
+        <w:rPr>
+          <w:rFonts w:ascii="Aptos" w:hAnsi="Aptos"/>
+        </w:rPr>
+        <w:t>testing</w:t>
+      </w:r>
+      <w:proofErr w:type="gramEnd"/>
+    </w:p>
+    <w:p>
+      <w:pPr>
+        <w:rPr>
+          <w:rFonts w:ascii="Aptos" w:hAnsi="Aptos"/>
+        </w:rPr>
+      </w:pPr>
+    </w:p>
+    <w:p>
+      <w:pPr>
+        <w:rPr>
+          <w:rFonts w:ascii="Aptos" w:hAnsi="Aptos"/>
+        </w:rPr>
+      </w:pPr>
+      <w:r>
+        <w:rPr>
+          <w:rFonts w:ascii="Aptos" w:hAnsi="Aptos"/>
+        </w:rPr>
+        <w:t xml:space="preserve">There is a common saying that if one person cannot build a stable monolith, they should not even try to approach microservices. This is due to the fact that with a microservice architecture, each component </w:t>
+      </w:r>
+      <w:proofErr w:type="gramStart"/>
+      <w:r>
+        <w:rPr>
+          <w:rFonts w:ascii="Aptos" w:hAnsi="Aptos"/>
+        </w:rPr>
+        <w:t>need</w:t>
+      </w:r>
+      <w:proofErr w:type="gramEnd"/>
+      <w:r>
+        <w:rPr>
+          <w:rFonts w:ascii="Aptos" w:hAnsi="Aptos"/>
+        </w:rPr>
+        <w:t xml:space="preserve"> to have a very clear logical separation so that it can be loosely coupled to other modules. If there is no easy way to separate it, it’s probably not meant to be separated, which proves that one must first be able to build a well-structured monolith, which can then be split up into decoupled modules.</w:t>
       </w:r>
     </w:p>
     <w:p>
@@ -2582,57 +2714,69 @@
         <w:rPr>
           <w:rFonts w:ascii="Aptos" w:hAnsi="Aptos"/>
         </w:rPr>
-        <w:t>A common approach</w:t>
-      </w:r>
-      <w:sdt>
-        <w:sdtPr>
-          <w:rPr>
-            <w:rFonts w:ascii="Aptos" w:hAnsi="Aptos"/>
-          </w:rPr>
-          <w:id w:val="90747845"/>
-          <w:citation/>
-        </w:sdtPr>
-        <w:sdtContent>
-          <w:r>
-            <w:rPr>
-              <w:rFonts w:ascii="Aptos" w:hAnsi="Aptos"/>
-            </w:rPr>
-            <w:fldChar w:fldCharType="begin"/>
-          </w:r>
-          <w:r>
-            <w:rPr>
-              <w:rFonts w:ascii="Aptos" w:hAnsi="Aptos"/>
-            </w:rPr>
-            <w:instrText xml:space="preserve">CITATION 1 \l 1033 </w:instrText>
-          </w:r>
-          <w:r>
-            <w:rPr>
-              <w:rFonts w:ascii="Aptos" w:hAnsi="Aptos"/>
-            </w:rPr>
-            <w:fldChar w:fldCharType="separate"/>
-          </w:r>
-          <w:r>
-            <w:rPr>
-              <w:rFonts w:ascii="Aptos" w:hAnsi="Aptos"/>
-              <w:noProof/>
-            </w:rPr>
-            <w:t xml:space="preserve"> </w:t>
-          </w:r>
-          <w:r>
-            <w:rPr>
-              <w:rFonts w:ascii="Aptos" w:hAnsi="Aptos"/>
-              <w:noProof/>
-            </w:rPr>
-            <w:t>(1)</w:t>
-          </w:r>
-          <w:r>
-            <w:rPr>
-              <w:rFonts w:ascii="Aptos" w:hAnsi="Aptos"/>
-            </w:rPr>
-            <w:fldChar w:fldCharType="end"/>
-          </w:r>
-        </w:sdtContent>
-      </w:sdt>
+        <w:t xml:space="preserve">A common </w:t>
+      </w:r>
+      <w:proofErr w:type="gramStart"/>
+      <w:r>
+        <w:rPr>
+          <w:rFonts w:ascii="Aptos" w:hAnsi="Aptos"/>
+        </w:rPr>
+        <w:t>approach</w:t>
+      </w:r>
+      <w:r>
+        <w:rPr>
+          <w:rFonts w:ascii="Aptos" w:hAnsi="Aptos"/>
+        </w:rPr>
+        <w:t>[</w:t>
+      </w:r>
+      <w:proofErr w:type="gramEnd"/>
+      <w:r>
+        <w:rPr>
+          <w:rFonts w:ascii="Aptos" w:hAnsi="Aptos"/>
+        </w:rPr>
+        <w:fldChar w:fldCharType="begin"/>
+      </w:r>
+      <w:r>
+        <w:rPr>
+          <w:rFonts w:ascii="Aptos" w:hAnsi="Aptos"/>
+        </w:rPr>
+        <w:instrText xml:space="preserve"> REF _Ref167978926 \r \h </w:instrText>
+      </w:r>
+      <w:r>
+        <w:rPr>
+          <w:rFonts w:ascii="Aptos" w:hAnsi="Aptos"/>
+        </w:rPr>
+      </w:r>
+      <w:r>
+        <w:rPr>
+          <w:rFonts w:ascii="Aptos" w:hAnsi="Aptos"/>
+        </w:rPr>
+        <w:fldChar w:fldCharType="separate"/>
+      </w:r>
+      <w:r>
+        <w:rPr>
+          <w:rFonts w:ascii="Aptos" w:hAnsi="Aptos"/>
+        </w:rPr>
+        <w:t>1</w:t>
+      </w:r>
+      <w:r>
+        <w:rPr>
+          <w:rFonts w:ascii="Aptos" w:hAnsi="Aptos"/>
+        </w:rPr>
+        <w:fldChar w:fldCharType="end"/>
+      </w:r>
+      <w:r>
+        <w:rPr>
+          <w:rFonts w:ascii="Aptos" w:hAnsi="Aptos"/>
+        </w:rPr>
+        <w:t>]</w:t>
+      </w:r>
+      <w:r>
+        <w:rPr>
+          <w:rFonts w:ascii="Aptos" w:hAnsi="Aptos"/>
+        </w:rPr>
+        <w:t xml:space="preserve"> </w:t>
+      </w:r>
       <w:r>
         <w:rPr>
           <w:rFonts w:ascii="Aptos" w:hAnsi="Aptos"/>
@@ -2723,8 +2867,13 @@
         <w:fldChar w:fldCharType="end"/>
       </w:r>
       <w:r>
-        <w:t xml:space="preserve"> - popular way of decoupling microservices</w:t>
-      </w:r>
+        <w:t xml:space="preserve"> - popular way of decoupling </w:t>
+      </w:r>
+      <w:proofErr w:type="gramStart"/>
+      <w:r>
+        <w:t>microservices</w:t>
+      </w:r>
+      <w:proofErr w:type="gramEnd"/>
     </w:p>
     <w:p>
       <w:pPr>
@@ -3168,7 +3317,21 @@
         <w:rPr>
           <w:rFonts w:ascii="Aptos" w:hAnsi="Aptos"/>
         </w:rPr>
-        <w:t>The most popular ways to de-couple microservices lie in their ground concept. In order to separate a part of the application into a module, it needs to hold a clear logical piece to the puzzle that can be scaled on its own. If such a piece cannot be defined, then it does not exist and microservices should not even be considered.</w:t>
+        <w:t xml:space="preserve">The most popular ways to de-couple microservices lie in their ground concept. </w:t>
+      </w:r>
+      <w:proofErr w:type="gramStart"/>
+      <w:r>
+        <w:rPr>
+          <w:rFonts w:ascii="Aptos" w:hAnsi="Aptos"/>
+        </w:rPr>
+        <w:t>In order to</w:t>
+      </w:r>
+      <w:proofErr w:type="gramEnd"/>
+      <w:r>
+        <w:rPr>
+          <w:rFonts w:ascii="Aptos" w:hAnsi="Aptos"/>
+        </w:rPr>
+        <w:t xml:space="preserve"> separate a part of the application into a module, it needs to hold a clear logical piece to the puzzle that can be scaled on its own. If such a piece cannot be defined, then it does not exist and microservices should not even be considered.</w:t>
       </w:r>
     </w:p>
     <w:p>
@@ -3204,9 +3367,14 @@
       </w:pPr>
       <w:bookmarkStart w:id="7" w:name="_Toc160269175"/>
       <w:r>
-        <w:t>Q2: What is a message broker</w:t>
+        <w:t xml:space="preserve">Q2: What is a message </w:t>
+      </w:r>
+      <w:proofErr w:type="gramStart"/>
+      <w:r>
+        <w:t>broker</w:t>
       </w:r>
       <w:bookmarkEnd w:id="7"/>
+      <w:proofErr w:type="gramEnd"/>
     </w:p>
     <w:p>
       <w:pPr>
@@ -3230,57 +3398,63 @@
         <w:rPr>
           <w:rFonts w:ascii="Aptos" w:hAnsi="Aptos"/>
         </w:rPr>
-        <w:t>As described by IBM</w:t>
-      </w:r>
-      <w:sdt>
-        <w:sdtPr>
-          <w:rPr>
-            <w:rFonts w:ascii="Aptos" w:hAnsi="Aptos"/>
-          </w:rPr>
-          <w:id w:val="1398859992"/>
-          <w:citation/>
-        </w:sdtPr>
-        <w:sdtContent>
-          <w:r>
-            <w:rPr>
-              <w:rFonts w:ascii="Aptos" w:hAnsi="Aptos"/>
-            </w:rPr>
-            <w:fldChar w:fldCharType="begin"/>
-          </w:r>
-          <w:r>
-            <w:rPr>
-              <w:rFonts w:ascii="Aptos" w:hAnsi="Aptos"/>
-            </w:rPr>
-            <w:instrText xml:space="preserve"> CITATION 2 \l 1033 </w:instrText>
-          </w:r>
-          <w:r>
-            <w:rPr>
-              <w:rFonts w:ascii="Aptos" w:hAnsi="Aptos"/>
-            </w:rPr>
-            <w:fldChar w:fldCharType="separate"/>
-          </w:r>
-          <w:r>
-            <w:rPr>
-              <w:rFonts w:ascii="Aptos" w:hAnsi="Aptos"/>
-              <w:noProof/>
-            </w:rPr>
-            <w:t xml:space="preserve"> </w:t>
-          </w:r>
-          <w:r>
-            <w:rPr>
-              <w:rFonts w:ascii="Aptos" w:hAnsi="Aptos"/>
-              <w:noProof/>
-            </w:rPr>
-            <w:t>(2)</w:t>
-          </w:r>
-          <w:r>
-            <w:rPr>
-              <w:rFonts w:ascii="Aptos" w:hAnsi="Aptos"/>
-            </w:rPr>
-            <w:fldChar w:fldCharType="end"/>
-          </w:r>
-        </w:sdtContent>
-      </w:sdt>
+        <w:t xml:space="preserve">As described by </w:t>
+      </w:r>
+      <w:proofErr w:type="gramStart"/>
+      <w:r>
+        <w:rPr>
+          <w:rFonts w:ascii="Aptos" w:hAnsi="Aptos"/>
+        </w:rPr>
+        <w:t>IBM</w:t>
+      </w:r>
+      <w:r>
+        <w:rPr>
+          <w:rFonts w:ascii="Aptos" w:hAnsi="Aptos"/>
+        </w:rPr>
+        <w:t>[</w:t>
+      </w:r>
+      <w:proofErr w:type="gramEnd"/>
+      <w:r>
+        <w:rPr>
+          <w:rFonts w:ascii="Aptos" w:hAnsi="Aptos"/>
+        </w:rPr>
+        <w:fldChar w:fldCharType="begin"/>
+      </w:r>
+      <w:r>
+        <w:rPr>
+          <w:rFonts w:ascii="Aptos" w:hAnsi="Aptos"/>
+        </w:rPr>
+        <w:instrText xml:space="preserve"> REF _Ref167978996 \r \h </w:instrText>
+      </w:r>
+      <w:r>
+        <w:rPr>
+          <w:rFonts w:ascii="Aptos" w:hAnsi="Aptos"/>
+        </w:rPr>
+      </w:r>
+      <w:r>
+        <w:rPr>
+          <w:rFonts w:ascii="Aptos" w:hAnsi="Aptos"/>
+        </w:rPr>
+        <w:fldChar w:fldCharType="separate"/>
+      </w:r>
+      <w:r>
+        <w:rPr>
+          <w:rFonts w:ascii="Aptos" w:hAnsi="Aptos"/>
+        </w:rPr>
+        <w:t>2</w:t>
+      </w:r>
+      <w:r>
+        <w:rPr>
+          <w:rFonts w:ascii="Aptos" w:hAnsi="Aptos"/>
+        </w:rPr>
+        <w:fldChar w:fldCharType="end"/>
+      </w:r>
+      <w:r>
+        <w:rPr>
+          <w:rFonts w:ascii="Aptos" w:hAnsi="Aptos"/>
+        </w:rPr>
+        <w:t>]</w:t>
+      </w:r>
       <w:r>
         <w:rPr>
           <w:rFonts w:ascii="Aptos" w:hAnsi="Aptos"/>
@@ -3369,42 +3543,26 @@
           <w:color w:val="161616"/>
           <w:shd w:val="clear" w:color="auto" w:fill="FFFFFF"/>
         </w:rPr>
-        <w:t>Message brokers can validate, store, route, and deliver messages to the appropriate destinations. They serve as intermediaries between other applications, allowing senders to issue messages without knowing where the receivers are, whether or not they are active, or how many of them there are. This facilitates decoupling of processes and services within systems.”</w:t>
-      </w:r>
-    </w:p>
-    <w:p>
-      <w:pPr>
+        <w:t xml:space="preserve">Message brokers can validate, store, route, and deliver messages to the appropriate destinations. They serve as intermediaries between other applications, allowing senders to issue messages without knowing where the receivers are, </w:t>
+      </w:r>
+      <w:proofErr w:type="gramStart"/>
+      <w:r>
         <w:rPr>
           <w:rFonts w:ascii="Aptos" w:hAnsi="Aptos"/>
           <w:color w:val="161616"/>
           <w:shd w:val="clear" w:color="auto" w:fill="FFFFFF"/>
         </w:rPr>
-      </w:pPr>
-    </w:p>
-    <w:p>
-      <w:pPr>
+        <w:t>whether or not</w:t>
+      </w:r>
+      <w:proofErr w:type="gramEnd"/>
+      <w:r>
         <w:rPr>
           <w:rFonts w:ascii="Aptos" w:hAnsi="Aptos"/>
           <w:color w:val="161616"/>
           <w:shd w:val="clear" w:color="auto" w:fill="FFFFFF"/>
         </w:rPr>
-      </w:pPr>
-    </w:p>
-    <w:p>
-      <w:pPr>
-        <w:pStyle w:val="Heading2"/>
-        <w:rPr>
-          <w:shd w:val="clear" w:color="auto" w:fill="FFFFFF"/>
-        </w:rPr>
-      </w:pPr>
-      <w:bookmarkStart w:id="9" w:name="_Toc160269177"/>
-      <w:r>
-        <w:rPr>
-          <w:shd w:val="clear" w:color="auto" w:fill="FFFFFF"/>
-        </w:rPr>
-        <w:t>Source 2: exploring RabbitMQ’s documentation</w:t>
-      </w:r>
-      <w:bookmarkEnd w:id="9"/>
+        <w:t xml:space="preserve"> they are active, or how many of them there are. This facilitates decoupling of processes and services within systems.”</w:t>
+      </w:r>
     </w:p>
     <w:p>
       <w:pPr>
@@ -3414,96 +3572,223 @@
           <w:shd w:val="clear" w:color="auto" w:fill="FFFFFF"/>
         </w:rPr>
       </w:pPr>
-      <w:r>
-        <w:rPr>
-          <w:rFonts w:ascii="Aptos" w:hAnsi="Aptos"/>
-        </w:rPr>
-        <w:t>RabbitMQ is used widely by enterprise applications. It has the ability to store messages in queues, can be deployed with Kubernetes and is enterprise and cloud ready.</w:t>
-      </w:r>
-    </w:p>
-    <w:p>
-      <w:pPr>
-        <w:rPr>
-          <w:rFonts w:ascii="Aptos" w:hAnsi="Aptos"/>
-        </w:rPr>
-      </w:pPr>
-      <w:r>
+    </w:p>
+    <w:p>
+      <w:pPr>
         <w:rPr>
           <w:rFonts w:ascii="Aptos" w:hAnsi="Aptos"/>
           <w:color w:val="161616"/>
           <w:shd w:val="clear" w:color="auto" w:fill="FFFFFF"/>
         </w:rPr>
-        <w:t>According to RabbitMQ’s documentation</w:t>
-      </w:r>
-      <w:sdt>
-        <w:sdtPr>
-          <w:rPr>
-            <w:rFonts w:ascii="Aptos" w:hAnsi="Aptos"/>
-            <w:color w:val="161616"/>
-            <w:shd w:val="clear" w:color="auto" w:fill="FFFFFF"/>
-          </w:rPr>
-          <w:id w:val="-2043584838"/>
-          <w:citation/>
-        </w:sdtPr>
-        <w:sdtContent>
-          <w:r>
-            <w:rPr>
-              <w:rFonts w:ascii="Aptos" w:hAnsi="Aptos"/>
-              <w:color w:val="161616"/>
-              <w:shd w:val="clear" w:color="auto" w:fill="FFFFFF"/>
-            </w:rPr>
-            <w:fldChar w:fldCharType="begin"/>
-          </w:r>
-          <w:r>
-            <w:rPr>
-              <w:rFonts w:ascii="Aptos" w:hAnsi="Aptos"/>
-              <w:color w:val="161616"/>
-              <w:shd w:val="clear" w:color="auto" w:fill="FFFFFF"/>
-            </w:rPr>
-            <w:instrText xml:space="preserve"> CITATION 3 \l 1033 </w:instrText>
-          </w:r>
-          <w:r>
-            <w:rPr>
-              <w:rFonts w:ascii="Aptos" w:hAnsi="Aptos"/>
-              <w:color w:val="161616"/>
-              <w:shd w:val="clear" w:color="auto" w:fill="FFFFFF"/>
-            </w:rPr>
-            <w:fldChar w:fldCharType="separate"/>
-          </w:r>
-          <w:r>
-            <w:rPr>
-              <w:rFonts w:ascii="Aptos" w:hAnsi="Aptos"/>
-              <w:noProof/>
-              <w:color w:val="161616"/>
-              <w:shd w:val="clear" w:color="auto" w:fill="FFFFFF"/>
-            </w:rPr>
-            <w:t xml:space="preserve"> </w:t>
-          </w:r>
-          <w:r>
-            <w:rPr>
-              <w:rFonts w:ascii="Aptos" w:hAnsi="Aptos"/>
-              <w:noProof/>
-              <w:color w:val="161616"/>
-              <w:shd w:val="clear" w:color="auto" w:fill="FFFFFF"/>
-            </w:rPr>
-            <w:t>(3)</w:t>
-          </w:r>
-          <w:r>
-            <w:rPr>
-              <w:rFonts w:ascii="Aptos" w:hAnsi="Aptos"/>
-              <w:color w:val="161616"/>
-              <w:shd w:val="clear" w:color="auto" w:fill="FFFFFF"/>
-            </w:rPr>
-            <w:fldChar w:fldCharType="end"/>
-          </w:r>
-        </w:sdtContent>
-      </w:sdt>
-      <w:r>
+      </w:pPr>
+    </w:p>
+    <w:p>
+      <w:pPr>
+        <w:pStyle w:val="Heading2"/>
+        <w:rPr>
+          <w:shd w:val="clear" w:color="auto" w:fill="FFFFFF"/>
+        </w:rPr>
+      </w:pPr>
+      <w:bookmarkStart w:id="9" w:name="_Toc160269177"/>
+      <w:r>
+        <w:rPr>
+          <w:shd w:val="clear" w:color="auto" w:fill="FFFFFF"/>
+        </w:rPr>
+        <w:t xml:space="preserve">Source 2: exploring RabbitMQ’s </w:t>
+      </w:r>
+      <w:proofErr w:type="gramStart"/>
+      <w:r>
+        <w:rPr>
+          <w:shd w:val="clear" w:color="auto" w:fill="FFFFFF"/>
+        </w:rPr>
+        <w:t>documentation</w:t>
+      </w:r>
+      <w:bookmarkEnd w:id="9"/>
+      <w:proofErr w:type="gramEnd"/>
+    </w:p>
+    <w:p>
+      <w:pPr>
         <w:rPr>
           <w:rFonts w:ascii="Aptos" w:hAnsi="Aptos"/>
           <w:color w:val="161616"/>
           <w:shd w:val="clear" w:color="auto" w:fill="FFFFFF"/>
         </w:rPr>
+      </w:pPr>
+      <w:r>
+        <w:rPr>
+          <w:rFonts w:ascii="Aptos" w:hAnsi="Aptos"/>
+        </w:rPr>
+        <w:t xml:space="preserve">RabbitMQ is used widely by enterprise </w:t>
+      </w:r>
+      <w:proofErr w:type="gramStart"/>
+      <w:r>
+        <w:rPr>
+          <w:rFonts w:ascii="Aptos" w:hAnsi="Aptos"/>
+        </w:rPr>
+        <w:t>applications</w:t>
+      </w:r>
+      <w:r>
+        <w:rPr>
+          <w:rFonts w:ascii="Aptos" w:hAnsi="Aptos"/>
+        </w:rPr>
+        <w:t>[</w:t>
+      </w:r>
+      <w:proofErr w:type="gramEnd"/>
+      <w:r>
+        <w:rPr>
+          <w:rFonts w:ascii="Aptos" w:hAnsi="Aptos"/>
+        </w:rPr>
+        <w:fldChar w:fldCharType="begin"/>
+      </w:r>
+      <w:r>
+        <w:rPr>
+          <w:rFonts w:ascii="Aptos" w:hAnsi="Aptos"/>
+        </w:rPr>
+        <w:instrText xml:space="preserve"> REF _Ref167979189 \r \h </w:instrText>
+      </w:r>
+      <w:r>
+        <w:rPr>
+          <w:rFonts w:ascii="Aptos" w:hAnsi="Aptos"/>
+        </w:rPr>
+      </w:r>
+      <w:r>
+        <w:rPr>
+          <w:rFonts w:ascii="Aptos" w:hAnsi="Aptos"/>
+        </w:rPr>
+        <w:fldChar w:fldCharType="separate"/>
+      </w:r>
+      <w:r>
+        <w:rPr>
+          <w:rFonts w:ascii="Aptos" w:hAnsi="Aptos"/>
+        </w:rPr>
+        <w:t>4</w:t>
+      </w:r>
+      <w:r>
+        <w:rPr>
+          <w:rFonts w:ascii="Aptos" w:hAnsi="Aptos"/>
+        </w:rPr>
+        <w:fldChar w:fldCharType="end"/>
+      </w:r>
+      <w:r>
+        <w:rPr>
+          <w:rFonts w:ascii="Aptos" w:hAnsi="Aptos"/>
+        </w:rPr>
+        <w:t>]</w:t>
+      </w:r>
+      <w:r>
+        <w:rPr>
+          <w:rFonts w:ascii="Aptos" w:hAnsi="Aptos"/>
+        </w:rPr>
+        <w:t xml:space="preserve">. It </w:t>
+      </w:r>
+      <w:proofErr w:type="gramStart"/>
+      <w:r>
+        <w:rPr>
+          <w:rFonts w:ascii="Aptos" w:hAnsi="Aptos"/>
+        </w:rPr>
+        <w:t>has the ability to</w:t>
+      </w:r>
+      <w:proofErr w:type="gramEnd"/>
+      <w:r>
+        <w:rPr>
+          <w:rFonts w:ascii="Aptos" w:hAnsi="Aptos"/>
+        </w:rPr>
+        <w:t xml:space="preserve"> store messages in queues, can be deployed with Kubernetes and is enterprise and cloud ready.</w:t>
+      </w:r>
+    </w:p>
+    <w:p>
+      <w:pPr>
+        <w:rPr>
+          <w:rFonts w:ascii="Aptos" w:hAnsi="Aptos"/>
+        </w:rPr>
+      </w:pPr>
+      <w:r>
+        <w:rPr>
+          <w:rFonts w:ascii="Aptos" w:hAnsi="Aptos"/>
+          <w:color w:val="161616"/>
+          <w:shd w:val="clear" w:color="auto" w:fill="FFFFFF"/>
+        </w:rPr>
+        <w:t xml:space="preserve">According to RabbitMQ’s </w:t>
+      </w:r>
+      <w:proofErr w:type="gramStart"/>
+      <w:r>
+        <w:rPr>
+          <w:rFonts w:ascii="Aptos" w:hAnsi="Aptos"/>
+          <w:color w:val="161616"/>
+          <w:shd w:val="clear" w:color="auto" w:fill="FFFFFF"/>
+        </w:rPr>
+        <w:t>documentation</w:t>
+      </w:r>
+      <w:r>
+        <w:rPr>
+          <w:rFonts w:ascii="Aptos" w:hAnsi="Aptos"/>
+          <w:color w:val="161616"/>
+          <w:shd w:val="clear" w:color="auto" w:fill="FFFFFF"/>
+        </w:rPr>
+        <w:t>[</w:t>
+      </w:r>
+      <w:proofErr w:type="gramEnd"/>
+      <w:r>
+        <w:rPr>
+          <w:rFonts w:ascii="Aptos" w:hAnsi="Aptos"/>
+          <w:color w:val="161616"/>
+          <w:shd w:val="clear" w:color="auto" w:fill="FFFFFF"/>
+        </w:rPr>
+        <w:fldChar w:fldCharType="begin"/>
+      </w:r>
+      <w:r>
+        <w:rPr>
+          <w:rFonts w:ascii="Aptos" w:hAnsi="Aptos"/>
+          <w:color w:val="161616"/>
+          <w:shd w:val="clear" w:color="auto" w:fill="FFFFFF"/>
+        </w:rPr>
+        <w:instrText xml:space="preserve"> REF _Ref167979023 \r \h </w:instrText>
+      </w:r>
+      <w:r>
+        <w:rPr>
+          <w:rFonts w:ascii="Aptos" w:hAnsi="Aptos"/>
+          <w:color w:val="161616"/>
+          <w:shd w:val="clear" w:color="auto" w:fill="FFFFFF"/>
+        </w:rPr>
+      </w:r>
+      <w:r>
+        <w:rPr>
+          <w:rFonts w:ascii="Aptos" w:hAnsi="Aptos"/>
+          <w:color w:val="161616"/>
+          <w:shd w:val="clear" w:color="auto" w:fill="FFFFFF"/>
+        </w:rPr>
+        <w:fldChar w:fldCharType="separate"/>
+      </w:r>
+      <w:r>
+        <w:rPr>
+          <w:rFonts w:ascii="Aptos" w:hAnsi="Aptos"/>
+          <w:color w:val="161616"/>
+          <w:shd w:val="clear" w:color="auto" w:fill="FFFFFF"/>
+        </w:rPr>
+        <w:t>3</w:t>
+      </w:r>
+      <w:r>
+        <w:rPr>
+          <w:rFonts w:ascii="Aptos" w:hAnsi="Aptos"/>
+          <w:color w:val="161616"/>
+          <w:shd w:val="clear" w:color="auto" w:fill="FFFFFF"/>
+        </w:rPr>
+        <w:fldChar w:fldCharType="end"/>
+      </w:r>
+      <w:r>
+        <w:rPr>
+          <w:rFonts w:ascii="Aptos" w:hAnsi="Aptos"/>
+          <w:color w:val="161616"/>
+          <w:shd w:val="clear" w:color="auto" w:fill="FFFFFF"/>
+        </w:rPr>
+        <w:t>]</w:t>
+      </w:r>
+      <w:r>
+        <w:rPr>
+          <w:rFonts w:ascii="Aptos" w:hAnsi="Aptos"/>
+          <w:color w:val="161616"/>
+          <w:shd w:val="clear" w:color="auto" w:fill="FFFFFF"/>
+        </w:rPr>
         <w:t>, they describe their product with a few lines:</w:t>
       </w:r>
     </w:p>
@@ -3524,7 +3809,21 @@
         <w:rPr>
           <w:rFonts w:ascii="Aptos" w:hAnsi="Aptos"/>
         </w:rPr>
-        <w:t>“Asynchronous messaging – including multiple protocols, message queuing, acknowledgement and flexibility”</w:t>
+        <w:t xml:space="preserve">“Asynchronous messaging – including multiple protocols, message queuing, acknowledgement and </w:t>
+      </w:r>
+      <w:proofErr w:type="gramStart"/>
+      <w:r>
+        <w:rPr>
+          <w:rFonts w:ascii="Aptos" w:hAnsi="Aptos"/>
+        </w:rPr>
+        <w:t>flexibility</w:t>
+      </w:r>
+      <w:proofErr w:type="gramEnd"/>
+      <w:r>
+        <w:rPr>
+          <w:rFonts w:ascii="Aptos" w:hAnsi="Aptos"/>
+        </w:rPr>
+        <w:t>”</w:t>
       </w:r>
     </w:p>
     <w:p>
@@ -3589,7 +3888,19 @@
         <w:rPr>
           <w:rFonts w:ascii="Aptos" w:hAnsi="Aptos"/>
         </w:rPr>
-        <w:t xml:space="preserve">A message broker is a piece of software that enables the communication between two different systems (or system modules) even if they are written in different languages and utilize different technologies. In most cases, this messaging is asynchronous and event-driven, allowing effective decoupling between application </w:t>
+        <w:t xml:space="preserve">A message broker is a piece of software that enables the communication between two different systems (or system modules) even if they are written in different languages and utilize different technologies. In </w:t>
+      </w:r>
+      <w:r>
+        <w:rPr>
+          <w:rFonts w:ascii="Aptos" w:hAnsi="Aptos"/>
+        </w:rPr>
+        <w:t>RabbitMQ’s case</w:t>
+      </w:r>
+      <w:r>
+        <w:rPr>
+          <w:rFonts w:ascii="Aptos" w:hAnsi="Aptos"/>
+        </w:rPr>
+        <w:t xml:space="preserve">, this messaging is asynchronous and event-driven, allowing effective decoupling between application </w:t>
       </w:r>
       <w:r>
         <w:rPr>
@@ -3688,7 +3999,21 @@
         <w:rPr>
           <w:rFonts w:ascii="Aptos" w:hAnsi="Aptos"/>
         </w:rPr>
-        <w:t>“There is no guarantee that messages will always be delivered. That’s the tricky thing about it. You have to make sure that your microservice does not entirely hinge on receiving messages”</w:t>
+        <w:t xml:space="preserve">“There is no guarantee that messages will always be delivered. That’s the tricky thing about it. You have to make sure that your microservice does not entirely hinge on receiving </w:t>
+      </w:r>
+      <w:proofErr w:type="gramStart"/>
+      <w:r>
+        <w:rPr>
+          <w:rFonts w:ascii="Aptos" w:hAnsi="Aptos"/>
+        </w:rPr>
+        <w:t>messages</w:t>
+      </w:r>
+      <w:proofErr w:type="gramEnd"/>
+      <w:r>
+        <w:rPr>
+          <w:rFonts w:ascii="Aptos" w:hAnsi="Aptos"/>
+        </w:rPr>
+        <w:t>”</w:t>
       </w:r>
     </w:p>
     <w:p>
@@ -3737,7 +4062,13 @@
       </w:pPr>
       <w:bookmarkStart w:id="13" w:name="_Toc160269181"/>
       <w:r>
-        <w:t>Source 1: RabbitMQ’s documentation</w:t>
+        <w:t xml:space="preserve">Source </w:t>
+      </w:r>
+      <w:r>
+        <w:t>2</w:t>
+      </w:r>
+      <w:r>
+        <w:t>: RabbitMQ’s documentation</w:t>
       </w:r>
       <w:bookmarkEnd w:id="13"/>
     </w:p>
@@ -3751,69 +4082,136 @@
         <w:rPr>
           <w:rFonts w:ascii="Aptos" w:hAnsi="Aptos"/>
         </w:rPr>
-        <w:t xml:space="preserve">RabbitMQ is a very flexible and popular messaging solution, so it’s </w:t>
-      </w:r>
-      <w:r>
-        <w:rPr>
-          <w:rFonts w:ascii="Aptos" w:hAnsi="Aptos"/>
-        </w:rPr>
-        <w:t>safe</w:t>
-      </w:r>
-      <w:r>
-        <w:rPr>
-          <w:rFonts w:ascii="Aptos" w:hAnsi="Aptos"/>
-        </w:rPr>
-        <w:t xml:space="preserve"> to assume they have mechanisms implemented to ensure messages are sent and delivered. As their documentation</w:t>
-      </w:r>
-      <w:sdt>
-        <w:sdtPr>
-          <w:rPr>
-            <w:rFonts w:ascii="Aptos" w:hAnsi="Aptos"/>
-          </w:rPr>
-          <w:id w:val="-565260080"/>
-          <w:citation/>
-        </w:sdtPr>
-        <w:sdtContent>
-          <w:r>
-            <w:rPr>
-              <w:rFonts w:ascii="Aptos" w:hAnsi="Aptos"/>
-            </w:rPr>
-            <w:fldChar w:fldCharType="begin"/>
-          </w:r>
-          <w:r>
-            <w:rPr>
-              <w:rFonts w:ascii="Aptos" w:hAnsi="Aptos"/>
-            </w:rPr>
-            <w:instrText xml:space="preserve"> CITATION 3 \l 1033 </w:instrText>
-          </w:r>
-          <w:r>
-            <w:rPr>
-              <w:rFonts w:ascii="Aptos" w:hAnsi="Aptos"/>
-            </w:rPr>
-            <w:fldChar w:fldCharType="separate"/>
-          </w:r>
-          <w:r>
-            <w:rPr>
-              <w:rFonts w:ascii="Aptos" w:hAnsi="Aptos"/>
-              <w:noProof/>
-            </w:rPr>
-            <w:t xml:space="preserve"> </w:t>
-          </w:r>
-          <w:r>
-            <w:rPr>
-              <w:rFonts w:ascii="Aptos" w:hAnsi="Aptos"/>
-              <w:noProof/>
-            </w:rPr>
-            <w:t>(3)</w:t>
-          </w:r>
-          <w:r>
-            <w:rPr>
-              <w:rFonts w:ascii="Aptos" w:hAnsi="Aptos"/>
-            </w:rPr>
-            <w:fldChar w:fldCharType="end"/>
-          </w:r>
-        </w:sdtContent>
-      </w:sdt>
+        <w:t xml:space="preserve">RabbitMQ is a very flexible and popular messaging </w:t>
+      </w:r>
+      <w:proofErr w:type="gramStart"/>
+      <w:r>
+        <w:rPr>
+          <w:rFonts w:ascii="Aptos" w:hAnsi="Aptos"/>
+        </w:rPr>
+        <w:t>solution</w:t>
+      </w:r>
+      <w:r>
+        <w:rPr>
+          <w:rFonts w:ascii="Aptos" w:hAnsi="Aptos"/>
+        </w:rPr>
+        <w:t>[</w:t>
+      </w:r>
+      <w:proofErr w:type="gramEnd"/>
+      <w:r>
+        <w:rPr>
+          <w:rFonts w:ascii="Aptos" w:hAnsi="Aptos"/>
+        </w:rPr>
+        <w:fldChar w:fldCharType="begin"/>
+      </w:r>
+      <w:r>
+        <w:rPr>
+          <w:rFonts w:ascii="Aptos" w:hAnsi="Aptos"/>
+        </w:rPr>
+        <w:instrText xml:space="preserve"> REF _Ref167979189 \r \h </w:instrText>
+      </w:r>
+      <w:r>
+        <w:rPr>
+          <w:rFonts w:ascii="Aptos" w:hAnsi="Aptos"/>
+        </w:rPr>
+      </w:r>
+      <w:r>
+        <w:rPr>
+          <w:rFonts w:ascii="Aptos" w:hAnsi="Aptos"/>
+        </w:rPr>
+        <w:fldChar w:fldCharType="separate"/>
+      </w:r>
+      <w:r>
+        <w:rPr>
+          <w:rFonts w:ascii="Aptos" w:hAnsi="Aptos"/>
+        </w:rPr>
+        <w:t>4</w:t>
+      </w:r>
+      <w:r>
+        <w:rPr>
+          <w:rFonts w:ascii="Aptos" w:hAnsi="Aptos"/>
+        </w:rPr>
+        <w:fldChar w:fldCharType="end"/>
+      </w:r>
+      <w:r>
+        <w:rPr>
+          <w:rFonts w:ascii="Aptos" w:hAnsi="Aptos"/>
+        </w:rPr>
+        <w:t>]</w:t>
+      </w:r>
+      <w:r>
+        <w:rPr>
+          <w:rFonts w:ascii="Aptos" w:hAnsi="Aptos"/>
+        </w:rPr>
+        <w:t xml:space="preserve">, </w:t>
+      </w:r>
+      <w:r>
+        <w:rPr>
+          <w:rFonts w:ascii="Aptos" w:hAnsi="Aptos"/>
+        </w:rPr>
+        <w:t>that has</w:t>
+      </w:r>
+      <w:r>
+        <w:rPr>
+          <w:rFonts w:ascii="Aptos" w:hAnsi="Aptos"/>
+        </w:rPr>
+        <w:t xml:space="preserve"> mechanisms implemented to ensure messages are sent and delivered. As their </w:t>
+      </w:r>
+      <w:proofErr w:type="gramStart"/>
+      <w:r>
+        <w:rPr>
+          <w:rFonts w:ascii="Aptos" w:hAnsi="Aptos"/>
+        </w:rPr>
+        <w:t>documentation</w:t>
+      </w:r>
+      <w:r>
+        <w:rPr>
+          <w:rFonts w:ascii="Aptos" w:hAnsi="Aptos"/>
+        </w:rPr>
+        <w:t>[</w:t>
+      </w:r>
+      <w:proofErr w:type="gramEnd"/>
+      <w:r>
+        <w:rPr>
+          <w:rFonts w:ascii="Aptos" w:hAnsi="Aptos"/>
+        </w:rPr>
+        <w:fldChar w:fldCharType="begin"/>
+      </w:r>
+      <w:r>
+        <w:rPr>
+          <w:rFonts w:ascii="Aptos" w:hAnsi="Aptos"/>
+        </w:rPr>
+        <w:instrText xml:space="preserve"> REF _Ref167979023 \r \h </w:instrText>
+      </w:r>
+      <w:r>
+        <w:rPr>
+          <w:rFonts w:ascii="Aptos" w:hAnsi="Aptos"/>
+        </w:rPr>
+      </w:r>
+      <w:r>
+        <w:rPr>
+          <w:rFonts w:ascii="Aptos" w:hAnsi="Aptos"/>
+        </w:rPr>
+        <w:fldChar w:fldCharType="separate"/>
+      </w:r>
+      <w:r>
+        <w:rPr>
+          <w:rFonts w:ascii="Aptos" w:hAnsi="Aptos"/>
+        </w:rPr>
+        <w:t>3</w:t>
+      </w:r>
+      <w:r>
+        <w:rPr>
+          <w:rFonts w:ascii="Aptos" w:hAnsi="Aptos"/>
+        </w:rPr>
+        <w:fldChar w:fldCharType="end"/>
+      </w:r>
+      <w:r>
+        <w:rPr>
+          <w:rFonts w:ascii="Aptos" w:hAnsi="Aptos"/>
+        </w:rPr>
+        <w:t>]</w:t>
+      </w:r>
       <w:r>
         <w:rPr>
           <w:rFonts w:ascii="Aptos" w:hAnsi="Aptos"/>
@@ -3839,7 +4237,6 @@
         <w:rPr>
           <w:rFonts w:ascii="Aptos" w:hAnsi="Aptos"/>
         </w:rPr>
-        <w:lastRenderedPageBreak/>
         <w:t>“</w:t>
       </w:r>
       <w:r>
@@ -3873,17 +4270,73 @@
     </w:p>
     <w:p>
       <w:pPr>
-        <w:rPr>
-          <w:rFonts w:ascii="Aptos" w:hAnsi="Aptos"/>
-        </w:rPr>
-      </w:pPr>
-    </w:p>
-    <w:p>
-      <w:pPr>
-        <w:rPr>
-          <w:rFonts w:ascii="Aptos" w:hAnsi="Aptos"/>
-        </w:rPr>
-      </w:pPr>
+        <w:pStyle w:val="Heading2"/>
+      </w:pPr>
+      <w:r>
+        <w:t>Conclusion:</w:t>
+      </w:r>
+    </w:p>
+    <w:p>
+      <w:pPr>
+        <w:rPr>
+          <w:rFonts w:ascii="Aptos" w:hAnsi="Aptos"/>
+        </w:rPr>
+      </w:pPr>
+      <w:r>
+        <w:rPr>
+          <w:rFonts w:ascii="Aptos" w:hAnsi="Aptos"/>
+        </w:rPr>
+        <w:t xml:space="preserve">A message broker guarantees message delivery through internal mechanisms implemented by the maintenance team. In the case of </w:t>
+      </w:r>
+      <w:proofErr w:type="gramStart"/>
+      <w:r>
+        <w:rPr>
+          <w:rFonts w:ascii="Aptos" w:hAnsi="Aptos"/>
+        </w:rPr>
+        <w:t>RabbitMQ[</w:t>
+      </w:r>
+      <w:proofErr w:type="gramEnd"/>
+      <w:r>
+        <w:rPr>
+          <w:rFonts w:ascii="Aptos" w:hAnsi="Aptos"/>
+        </w:rPr>
+        <w:fldChar w:fldCharType="begin"/>
+      </w:r>
+      <w:r>
+        <w:rPr>
+          <w:rFonts w:ascii="Aptos" w:hAnsi="Aptos"/>
+        </w:rPr>
+        <w:instrText xml:space="preserve"> REF _Ref167979023 \r \h </w:instrText>
+      </w:r>
+      <w:r>
+        <w:rPr>
+          <w:rFonts w:ascii="Aptos" w:hAnsi="Aptos"/>
+        </w:rPr>
+      </w:r>
+      <w:r>
+        <w:rPr>
+          <w:rFonts w:ascii="Aptos" w:hAnsi="Aptos"/>
+        </w:rPr>
+        <w:fldChar w:fldCharType="separate"/>
+      </w:r>
+      <w:r>
+        <w:rPr>
+          <w:rFonts w:ascii="Aptos" w:hAnsi="Aptos"/>
+        </w:rPr>
+        <w:t>3</w:t>
+      </w:r>
+      <w:r>
+        <w:rPr>
+          <w:rFonts w:ascii="Aptos" w:hAnsi="Aptos"/>
+        </w:rPr>
+        <w:fldChar w:fldCharType="end"/>
+      </w:r>
+      <w:r>
+        <w:rPr>
+          <w:rFonts w:ascii="Aptos" w:hAnsi="Aptos"/>
+        </w:rPr>
+        <w:t>] it is achieved through durable queues and exchanges, as well as message acknowledgment and persistence on the machine’s hard drive.</w:t>
+      </w:r>
     </w:p>
     <w:p>
       <w:pPr>
@@ -3915,7 +4368,21 @@
         <w:rPr>
           <w:rFonts w:ascii="Aptos" w:hAnsi="Aptos"/>
         </w:rPr>
-        <w:t xml:space="preserve">In order to find out how a message broker can be implemented in this semester’s project, the domain of the application was modelled in a </w:t>
+        <w:t xml:space="preserve">In order to find out how a message broker can be implemented in this semester’s </w:t>
+      </w:r>
+      <w:proofErr w:type="gramStart"/>
+      <w:r>
+        <w:rPr>
+          <w:rFonts w:ascii="Aptos" w:hAnsi="Aptos"/>
+        </w:rPr>
+        <w:t>project,</w:t>
+      </w:r>
+      <w:proofErr w:type="gramEnd"/>
+      <w:r>
+        <w:rPr>
+          <w:rFonts w:ascii="Aptos" w:hAnsi="Aptos"/>
+        </w:rPr>
+        <w:t xml:space="preserve"> the domain of the application was modelled in a </w:t>
       </w:r>
       <w:r>
         <w:rPr>
@@ -4038,27 +4505,31 @@
       </w:r>
       <w:proofErr w:type="spellEnd"/>
       <w:r>
-        <w:t>' architecture</w:t>
-      </w:r>
-    </w:p>
-    <w:p>
-      <w:pPr>
-        <w:rPr>
-          <w:rFonts w:ascii="Aptos" w:hAnsi="Aptos"/>
-        </w:rPr>
-      </w:pPr>
-    </w:p>
-    <w:p>
-      <w:pPr>
-        <w:rPr>
-          <w:rFonts w:ascii="Aptos" w:hAnsi="Aptos"/>
-        </w:rPr>
-      </w:pPr>
-      <w:r>
-        <w:rPr>
-          <w:rFonts w:ascii="Aptos" w:hAnsi="Aptos"/>
-        </w:rPr>
-        <w:lastRenderedPageBreak/>
+        <w:t xml:space="preserve">' </w:t>
+      </w:r>
+      <w:proofErr w:type="gramStart"/>
+      <w:r>
+        <w:t>architecture</w:t>
+      </w:r>
+      <w:proofErr w:type="gramEnd"/>
+    </w:p>
+    <w:p>
+      <w:pPr>
+        <w:rPr>
+          <w:rFonts w:ascii="Aptos" w:hAnsi="Aptos"/>
+        </w:rPr>
+      </w:pPr>
+    </w:p>
+    <w:p>
+      <w:pPr>
+        <w:rPr>
+          <w:rFonts w:ascii="Aptos" w:hAnsi="Aptos"/>
+        </w:rPr>
+      </w:pPr>
+      <w:r>
+        <w:rPr>
+          <w:rFonts w:ascii="Aptos" w:hAnsi="Aptos"/>
+        </w:rPr>
         <w:t>As it can be seen in the C2 diagram</w:t>
       </w:r>
       <w:r>
@@ -4156,7 +4627,21 @@
         <w:rPr>
           <w:rFonts w:ascii="Aptos" w:hAnsi="Aptos"/>
         </w:rPr>
-        <w:t xml:space="preserve"> one is created, edited or deleted, the bid microservice can save a local fragment as a reference to when a bid is being placed.</w:t>
+        <w:t xml:space="preserve"> one is created, </w:t>
+      </w:r>
+      <w:proofErr w:type="gramStart"/>
+      <w:r>
+        <w:rPr>
+          <w:rFonts w:ascii="Aptos" w:hAnsi="Aptos"/>
+        </w:rPr>
+        <w:t>edited</w:t>
+      </w:r>
+      <w:proofErr w:type="gramEnd"/>
+      <w:r>
+        <w:rPr>
+          <w:rFonts w:ascii="Aptos" w:hAnsi="Aptos"/>
+        </w:rPr>
+        <w:t xml:space="preserve"> or deleted, the bid microservice can save a local fragment as a reference to when a bid is being placed.</w:t>
       </w:r>
     </w:p>
     <w:p>
@@ -4175,11 +4660,19 @@
           <w:rFonts w:ascii="Aptos" w:hAnsi="Aptos"/>
         </w:rPr>
       </w:pPr>
-      <w:r>
-        <w:rPr>
-          <w:rFonts w:ascii="Aptos" w:hAnsi="Aptos"/>
-        </w:rPr>
-        <w:t>In order to test the domain model, a small-scale test can be performed between the listing and bid microservice. This would serve as a walking skeleton and proof that this concept can work on a larger scale.</w:t>
+      <w:proofErr w:type="gramStart"/>
+      <w:r>
+        <w:rPr>
+          <w:rFonts w:ascii="Aptos" w:hAnsi="Aptos"/>
+        </w:rPr>
+        <w:t>In order to</w:t>
+      </w:r>
+      <w:proofErr w:type="gramEnd"/>
+      <w:r>
+        <w:rPr>
+          <w:rFonts w:ascii="Aptos" w:hAnsi="Aptos"/>
+        </w:rPr>
+        <w:t xml:space="preserve"> test the domain model, a small-scale test can be performed between the listing and bid microservice. This would serve as a walking skeleton and proof that this concept can work on a larger scale.</w:t>
       </w:r>
     </w:p>
     <w:p>
@@ -4217,8 +4710,16 @@
         <w:rPr>
           <w:rFonts w:ascii="Aptos" w:hAnsi="Aptos"/>
         </w:rPr>
-        <w:t>A docker container running RabbitMQ</w:t>
-      </w:r>
+        <w:t xml:space="preserve">A docker container running </w:t>
+      </w:r>
+      <w:proofErr w:type="gramStart"/>
+      <w:r>
+        <w:rPr>
+          <w:rFonts w:ascii="Aptos" w:hAnsi="Aptos"/>
+        </w:rPr>
+        <w:t>RabbitMQ</w:t>
+      </w:r>
+      <w:proofErr w:type="gramEnd"/>
     </w:p>
     <w:p>
       <w:pPr>
@@ -8053,7 +8554,6 @@
         <w:rPr>
           <w:rFonts w:ascii="Aptos" w:hAnsi="Aptos"/>
         </w:rPr>
-        <w:lastRenderedPageBreak/>
         <w:t>Once the applications are started and the bid microservice is listening, a request in postman can be sent containing the information to create a listing. Once the listing is successfully created, the following can be seen in the console</w:t>
       </w:r>
       <w:r>
@@ -8151,8 +8651,13 @@
         <w:fldChar w:fldCharType="end"/>
       </w:r>
       <w:r>
-        <w:t xml:space="preserve"> - Output terminal of a microservice receiving an event</w:t>
-      </w:r>
+        <w:t xml:space="preserve"> - Output terminal of a microservice receiving an </w:t>
+      </w:r>
+      <w:proofErr w:type="gramStart"/>
+      <w:r>
+        <w:t>event</w:t>
+      </w:r>
+      <w:proofErr w:type="gramEnd"/>
     </w:p>
     <w:p>
       <w:pPr>
@@ -8212,7 +8717,21 @@
         <w:rPr>
           <w:rFonts w:ascii="Aptos" w:hAnsi="Aptos"/>
         </w:rPr>
-        <w:t>Should one of the microservices go down, the others will be unaffected and messages will be piled up in the queue, awaiting for the subscriber’s availability.</w:t>
+        <w:t xml:space="preserve">Should one of the microservices go down, the others will be </w:t>
+      </w:r>
+      <w:proofErr w:type="gramStart"/>
+      <w:r>
+        <w:rPr>
+          <w:rFonts w:ascii="Aptos" w:hAnsi="Aptos"/>
+        </w:rPr>
+        <w:t>unaffected</w:t>
+      </w:r>
+      <w:proofErr w:type="gramEnd"/>
+      <w:r>
+        <w:rPr>
+          <w:rFonts w:ascii="Aptos" w:hAnsi="Aptos"/>
+        </w:rPr>
+        <w:t xml:space="preserve"> and messages will be piled up in the queue, awaiting for the subscriber’s availability.</w:t>
       </w:r>
     </w:p>
     <w:p>
@@ -8300,6 +8819,12 @@
         </w:rPr>
         <w:t>“The main trouble with using messaging brokers is that once communications start to pile up, it’s hard to track what is going on. One event can spawn 10 others, and with their asynchronous nature you start to lose track”</w:t>
       </w:r>
+      <w:r>
+        <w:rPr>
+          <w:rFonts w:ascii="Aptos" w:hAnsi="Aptos"/>
+        </w:rPr>
+        <w:t>.</w:t>
+      </w:r>
     </w:p>
     <w:p>
       <w:pPr>
@@ -8324,7 +8849,21 @@
         <w:rPr>
           <w:rFonts w:ascii="Aptos" w:hAnsi="Aptos"/>
         </w:rPr>
-        <w:t>It would be really difficult to monitor such a system, since communication is not streamlined anymore like HTTP.</w:t>
+        <w:t xml:space="preserve">It would be </w:t>
+      </w:r>
+      <w:proofErr w:type="gramStart"/>
+      <w:r>
+        <w:rPr>
+          <w:rFonts w:ascii="Aptos" w:hAnsi="Aptos"/>
+        </w:rPr>
+        <w:t>really difficult</w:t>
+      </w:r>
+      <w:proofErr w:type="gramEnd"/>
+      <w:r>
+        <w:rPr>
+          <w:rFonts w:ascii="Aptos" w:hAnsi="Aptos"/>
+        </w:rPr>
+        <w:t xml:space="preserve"> to monitor such a system, since communication is not streamlined anymore like HTTP.</w:t>
       </w:r>
     </w:p>
     <w:p>
@@ -9907,10 +10446,12 @@
         <w:t xml:space="preserve"> - Untraceable error being thrown in the authentication microservice's </w:t>
       </w:r>
       <w:proofErr w:type="spellStart"/>
+      <w:proofErr w:type="gramStart"/>
       <w:r>
         <w:t>termianl</w:t>
       </w:r>
       <w:proofErr w:type="spellEnd"/>
+      <w:proofErr w:type="gramEnd"/>
     </w:p>
     <w:p>
       <w:pPr>
@@ -9930,7 +10471,21 @@
           <w:rFonts w:ascii="Aptos" w:hAnsi="Aptos"/>
         </w:rPr>
         <w:lastRenderedPageBreak/>
-        <w:t xml:space="preserve">Where did this error come from? Did it happen internally? We are not even informed that it happened from a result of a received message. In this case, it would be really hard to track that a message with a wrong </w:t>
+        <w:t xml:space="preserve">Where did this error come from? Did it happen internally? We are not even informed that it happened from a result of a received message. In this case, it would be </w:t>
+      </w:r>
+      <w:proofErr w:type="gramStart"/>
+      <w:r>
+        <w:rPr>
+          <w:rFonts w:ascii="Aptos" w:hAnsi="Aptos"/>
+        </w:rPr>
+        <w:t>really hard</w:t>
+      </w:r>
+      <w:proofErr w:type="gramEnd"/>
+      <w:r>
+        <w:rPr>
+          <w:rFonts w:ascii="Aptos" w:hAnsi="Aptos"/>
+        </w:rPr>
+        <w:t xml:space="preserve"> to track that a message with a wrong </w:t>
       </w:r>
       <w:proofErr w:type="spellStart"/>
       <w:r>
@@ -9967,7 +10522,21 @@
         <w:rPr>
           <w:rFonts w:ascii="Aptos" w:hAnsi="Aptos"/>
         </w:rPr>
-        <w:t>The main pitfall of implementing a message broker solution is complexity. When more microservices and exchanges of messages start to appear, it becomes really difficult to track if something goes wrong with the system. For this reason, it is important to implement robust system monitoring and error handling.</w:t>
+        <w:t xml:space="preserve">The main pitfall of implementing a message broker solution is complexity. When more microservices and exchanges of messages start to appear, it becomes </w:t>
+      </w:r>
+      <w:proofErr w:type="gramStart"/>
+      <w:r>
+        <w:rPr>
+          <w:rFonts w:ascii="Aptos" w:hAnsi="Aptos"/>
+        </w:rPr>
+        <w:t>really difficult</w:t>
+      </w:r>
+      <w:proofErr w:type="gramEnd"/>
+      <w:r>
+        <w:rPr>
+          <w:rFonts w:ascii="Aptos" w:hAnsi="Aptos"/>
+        </w:rPr>
+        <w:t xml:space="preserve"> to track if something goes wrong with the system. For this reason, it is important to implement robust system monitoring and error handling.</w:t>
       </w:r>
     </w:p>
     <w:p>
@@ -9983,9 +10552,14 @@
       </w:pPr>
       <w:bookmarkStart w:id="22" w:name="_Toc160269190"/>
       <w:r>
-        <w:t>Research conclusion</w:t>
+        <w:t xml:space="preserve">Research </w:t>
+      </w:r>
+      <w:proofErr w:type="gramStart"/>
+      <w:r>
+        <w:t>conclusion</w:t>
       </w:r>
       <w:bookmarkEnd w:id="22"/>
+      <w:proofErr w:type="gramEnd"/>
     </w:p>
     <w:p>
       <w:pPr>
@@ -10003,7 +10577,21 @@
         <w:rPr>
           <w:rFonts w:ascii="Aptos" w:hAnsi="Aptos"/>
         </w:rPr>
-        <w:t>results and from the answered sub-questions, a conclusion can be drawn and the main question can be answered.</w:t>
+        <w:t xml:space="preserve">results and from the answered sub-questions, a conclusion can be </w:t>
+      </w:r>
+      <w:proofErr w:type="gramStart"/>
+      <w:r>
+        <w:rPr>
+          <w:rFonts w:ascii="Aptos" w:hAnsi="Aptos"/>
+        </w:rPr>
+        <w:t>drawn</w:t>
+      </w:r>
+      <w:proofErr w:type="gramEnd"/>
+      <w:r>
+        <w:rPr>
+          <w:rFonts w:ascii="Aptos" w:hAnsi="Aptos"/>
+        </w:rPr>
+        <w:t xml:space="preserve"> and the main question can be answered.</w:t>
       </w:r>
     </w:p>
     <w:p>
@@ -10047,7 +10635,7 @@
         <w:rPr>
           <w:rFonts w:ascii="Aptos" w:hAnsi="Aptos"/>
         </w:rPr>
-        <w:t xml:space="preserve">In the context of the individual project </w:t>
+        <w:t xml:space="preserve">For the project </w:t>
       </w:r>
       <w:proofErr w:type="spellStart"/>
       <w:r>
@@ -10061,15 +10649,20 @@
         <w:rPr>
           <w:rFonts w:ascii="Aptos" w:hAnsi="Aptos"/>
         </w:rPr>
-        <w:t xml:space="preserve"> in semester 6 advanced software,</w:t>
-      </w:r>
-    </w:p>
-    <w:p>
-      <w:pPr>
-        <w:rPr>
-          <w:rFonts w:ascii="Aptos" w:hAnsi="Aptos"/>
-        </w:rPr>
-      </w:pPr>
+        <w:t xml:space="preserve"> in semester 6 </w:t>
+      </w:r>
+      <w:r>
+        <w:rPr>
+          <w:rFonts w:ascii="Aptos" w:hAnsi="Aptos"/>
+        </w:rPr>
+        <w:t>advanced software,</w:t>
+      </w:r>
+      <w:r>
+        <w:rPr>
+          <w:rFonts w:ascii="Aptos" w:hAnsi="Aptos"/>
+        </w:rPr>
+        <w:t xml:space="preserve"> </w:t>
+      </w:r>
       <w:r>
         <w:rPr>
           <w:rFonts w:ascii="Aptos" w:hAnsi="Aptos"/>
@@ -10110,13 +10703,19 @@
         <w:rPr>
           <w:rFonts w:ascii="Aptos" w:hAnsi="Aptos"/>
         </w:rPr>
-        <w:t xml:space="preserve"> for architectural decoupling of components</w:t>
-      </w:r>
-      <w:r>
-        <w:rPr>
-          <w:rFonts w:ascii="Aptos" w:hAnsi="Aptos"/>
-        </w:rPr>
-        <w:t xml:space="preserve"> and communication between them, which have been found through research in this report.</w:t>
+        <w:t xml:space="preserve"> for architectural decoupling of </w:t>
+      </w:r>
+      <w:r>
+        <w:rPr>
+          <w:rFonts w:ascii="Aptos" w:hAnsi="Aptos"/>
+        </w:rPr>
+        <w:t>individual semester components, while still achieving loose coupling through using a message broker</w:t>
+      </w:r>
+      <w:r>
+        <w:rPr>
+          <w:rFonts w:ascii="Aptos" w:hAnsi="Aptos"/>
+        </w:rPr>
+        <w:t>.</w:t>
       </w:r>
     </w:p>
     <w:p>
@@ -10168,7 +10767,19 @@
         <w:rPr>
           <w:rFonts w:ascii="Aptos" w:hAnsi="Aptos"/>
         </w:rPr>
-        <w:t xml:space="preserve">Once clear logical separation has been achieved between the microservices, a message broker can be used to </w:t>
+        <w:t xml:space="preserve">Once clear logical separation has been achieved between the microservices, </w:t>
+      </w:r>
+      <w:r>
+        <w:rPr>
+          <w:rFonts w:ascii="Aptos" w:hAnsi="Aptos"/>
+        </w:rPr>
+        <w:t>RabbitMQ</w:t>
+      </w:r>
+      <w:r>
+        <w:rPr>
+          <w:rFonts w:ascii="Aptos" w:hAnsi="Aptos"/>
+        </w:rPr>
+        <w:t xml:space="preserve"> can be used to </w:t>
       </w:r>
       <w:r>
         <w:rPr>
@@ -10182,6 +10793,78 @@
         </w:rPr>
         <w:t xml:space="preserve"> event-driven asynchronous communication, enabling loose coupling of the different microservices.</w:t>
       </w:r>
+      <w:r>
+        <w:rPr>
+          <w:rFonts w:ascii="Aptos" w:hAnsi="Aptos"/>
+        </w:rPr>
+        <w:t xml:space="preserve"> Exchanges of type fanout can be used for publisher microservices to communicate events that can be picked up by any microservice</w:t>
+      </w:r>
+      <w:r>
+        <w:rPr>
+          <w:rFonts w:ascii="Aptos" w:hAnsi="Aptos"/>
+        </w:rPr>
+        <w:t>s</w:t>
+      </w:r>
+      <w:r>
+        <w:rPr>
+          <w:rFonts w:ascii="Aptos" w:hAnsi="Aptos"/>
+        </w:rPr>
+        <w:t xml:space="preserve"> that is subscribed</w:t>
+      </w:r>
+      <w:r>
+        <w:rPr>
+          <w:rFonts w:ascii="Aptos" w:hAnsi="Aptos"/>
+        </w:rPr>
+        <w:t xml:space="preserve">, where they can save any relevant </w:t>
+      </w:r>
+      <w:proofErr w:type="gramStart"/>
+      <w:r>
+        <w:rPr>
+          <w:rFonts w:ascii="Aptos" w:hAnsi="Aptos"/>
+        </w:rPr>
+        <w:t>data</w:t>
+      </w:r>
+      <w:proofErr w:type="gramEnd"/>
+      <w:r>
+        <w:rPr>
+          <w:rFonts w:ascii="Aptos" w:hAnsi="Aptos"/>
+        </w:rPr>
+        <w:t xml:space="preserve"> they are interested in on their own implemented data storage mechanism</w:t>
+      </w:r>
+      <w:r>
+        <w:rPr>
+          <w:rFonts w:ascii="Aptos" w:hAnsi="Aptos"/>
+        </w:rPr>
+        <w:t xml:space="preserve">. </w:t>
+      </w:r>
+      <w:proofErr w:type="gramStart"/>
+      <w:r>
+        <w:rPr>
+          <w:rFonts w:ascii="Aptos" w:hAnsi="Aptos"/>
+        </w:rPr>
+        <w:t>All of</w:t>
+      </w:r>
+      <w:proofErr w:type="gramEnd"/>
+      <w:r>
+        <w:rPr>
+          <w:rFonts w:ascii="Aptos" w:hAnsi="Aptos"/>
+        </w:rPr>
+        <w:t xml:space="preserve"> the exchanges and queues need to be durable and persistent to avoid the loss of messages.</w:t>
+      </w:r>
+    </w:p>
+    <w:p>
+      <w:pPr>
+        <w:rPr>
+          <w:rFonts w:ascii="Aptos" w:hAnsi="Aptos"/>
+        </w:rPr>
+      </w:pPr>
+    </w:p>
+    <w:p>
+      <w:pPr>
+        <w:rPr>
+          <w:rFonts w:ascii="Aptos" w:hAnsi="Aptos"/>
+        </w:rPr>
+      </w:pPr>
     </w:p>
     <w:p>
       <w:pPr>
@@ -10203,6 +10886,7 @@
       </w:pPr>
       <w:bookmarkStart w:id="23" w:name="_Toc160269191"/>
       <w:r>
+        <w:lastRenderedPageBreak/>
         <w:t>Resources</w:t>
       </w:r>
       <w:bookmarkEnd w:id="23"/>
@@ -10227,6 +10911,7 @@
           <w:lang w:val="bg-BG" w:eastAsia="bg-BG"/>
         </w:rPr>
       </w:pPr>
+      <w:bookmarkStart w:id="24" w:name="_Ref167978926"/>
       <w:r>
         <w:rPr>
           <w:rFonts w:ascii="Times New Roman" w:eastAsia="Times New Roman" w:hAnsi="Times New Roman" w:cs="Times New Roman"/>
@@ -10250,6 +10935,7 @@
         </w:rPr>
         <w:t>. https://medium.com/@saurabh.engg.it/decoupled-architecture-microservices-29f7b201bd87</w:t>
       </w:r>
+      <w:bookmarkEnd w:id="24"/>
     </w:p>
     <w:p>
       <w:pPr>
@@ -10264,6 +10950,7 @@
           <w:lang w:val="bg-BG" w:eastAsia="bg-BG"/>
         </w:rPr>
       </w:pPr>
+      <w:bookmarkStart w:id="25" w:name="_Ref167978996"/>
       <w:r>
         <w:rPr>
           <w:rFonts w:ascii="Times New Roman" w:eastAsia="Times New Roman" w:hAnsi="Times New Roman" w:cs="Times New Roman"/>
@@ -10271,7 +10958,6 @@
           <w:iCs/>
           <w:lang w:val="bg-BG" w:eastAsia="bg-BG"/>
         </w:rPr>
-        <w:lastRenderedPageBreak/>
         <w:t>What are Message Brokers? | IBM</w:t>
       </w:r>
       <w:r>
@@ -10281,6 +10967,7 @@
         </w:rPr>
         <w:t>. (n.d.). https://www.ibm.com/topics/message-brokers#:~:text=the%20next%20step-,What%20is%20a%20message%20broker%3F,messages%20between%20formal%20messaging%20protocols</w:t>
       </w:r>
+      <w:bookmarkEnd w:id="25"/>
     </w:p>
     <w:p>
       <w:pPr>
@@ -10295,6 +10982,7 @@
           <w:lang w:val="bg-BG" w:eastAsia="bg-BG"/>
         </w:rPr>
       </w:pPr>
+      <w:bookmarkStart w:id="26" w:name="_Ref167979023"/>
       <w:r>
         <w:rPr>
           <w:rFonts w:ascii="Times New Roman" w:eastAsia="Times New Roman" w:hAnsi="Times New Roman" w:cs="Times New Roman"/>
@@ -10309,8 +10997,58 @@
           <w:rFonts w:ascii="Times New Roman" w:eastAsia="Times New Roman" w:hAnsi="Times New Roman" w:cs="Times New Roman"/>
           <w:lang w:val="bg-BG" w:eastAsia="bg-BG"/>
         </w:rPr>
-        <w:t>. (n.d.). https://rabbitmq-website.pages.dev/</w:t>
-      </w:r>
+        <w:t xml:space="preserve">. (n.d.). </w:t>
+      </w:r>
+      <w:hyperlink r:id="rId14" w:history="1">
+        <w:r>
+          <w:rPr>
+            <w:rStyle w:val="Hyperlink"/>
+            <w:rFonts w:ascii="Times New Roman" w:eastAsia="Times New Roman" w:hAnsi="Times New Roman" w:cs="Times New Roman"/>
+            <w:lang w:val="bg-BG" w:eastAsia="bg-BG"/>
+          </w:rPr>
+          <w:t>https://rabbitmq-website.pages.dev/</w:t>
+        </w:r>
+      </w:hyperlink>
+      <w:bookmarkEnd w:id="26"/>
+    </w:p>
+    <w:p>
+      <w:pPr>
+        <w:pStyle w:val="ListParagraph"/>
+        <w:numPr>
+          <w:ilvl w:val="0"/>
+          <w:numId w:val="50"/>
+        </w:numPr>
+        <w:spacing w:line="480" w:lineRule="auto"/>
+        <w:rPr>
+          <w:rFonts w:ascii="Times New Roman" w:eastAsia="Times New Roman" w:hAnsi="Times New Roman" w:cs="Times New Roman"/>
+          <w:lang w:val="bg-BG" w:eastAsia="bg-BG"/>
+        </w:rPr>
+      </w:pPr>
+      <w:bookmarkStart w:id="27" w:name="_Ref167979189"/>
+      <w:r>
+        <w:rPr>
+          <w:rFonts w:ascii="Times New Roman" w:eastAsia="Times New Roman" w:hAnsi="Times New Roman" w:cs="Times New Roman"/>
+          <w:lang w:val="bg-BG" w:eastAsia="bg-BG"/>
+        </w:rPr>
+        <w:t xml:space="preserve">Jaylin. (n.d.). </w:t>
+      </w:r>
+      <w:r>
+        <w:rPr>
+          <w:rFonts w:ascii="Times New Roman" w:eastAsia="Times New Roman" w:hAnsi="Times New Roman" w:cs="Times New Roman"/>
+          <w:i/>
+          <w:iCs/>
+          <w:lang w:val="bg-BG" w:eastAsia="bg-BG"/>
+        </w:rPr>
+        <w:t>RabbitMQ vs Kafka: 5 Key Differences &amp; Leading Use Cases</w:t>
+      </w:r>
+      <w:r>
+        <w:rPr>
+          <w:rFonts w:ascii="Times New Roman" w:eastAsia="Times New Roman" w:hAnsi="Times New Roman" w:cs="Times New Roman"/>
+          <w:lang w:val="bg-BG" w:eastAsia="bg-BG"/>
+        </w:rPr>
+        <w:t>. www.emqx.com. https://www.emqx.com/en/blog/rabbitmq-vs-kafka</w:t>
+      </w:r>
+      <w:bookmarkEnd w:id="27"/>
     </w:p>
     <w:p>
       <w:pPr>

</xml_diff>